<commit_message>
mise à jour des periodes et des matières
</commit_message>
<xml_diff>
--- a/maquette_fr.docx
+++ b/maquette_fr.docx
@@ -16330,7 +16330,29 @@
                 <w:szCs w:val="24"/>
                 <w:lang w:val="fr-CM"/>
               </w:rPr>
-              <w:t>lutte contre la fraude et l’évasion fiscales internationales : le  projet (Base Erosion and Profit Shifting (BEPS)</w:t>
+              <w:t xml:space="preserve">lutte contre la fraude et l’évasion fiscales internationales : le  projet (Base Erosion and Profit </w:t>
+            </w:r>
+            <w:proofErr w:type="spellStart"/>
+            <w:r>
+              <w:rPr>
+                <w:rFonts w:ascii="Tahoma" w:eastAsia="Times New Roman" w:hAnsi="Tahoma" w:cs="Tahoma"/>
+                <w:color w:val="auto"/>
+                <w:sz w:val="24"/>
+                <w:szCs w:val="24"/>
+                <w:lang w:val="fr-CM"/>
+              </w:rPr>
+              <w:t>Shifting</w:t>
+            </w:r>
+            <w:proofErr w:type="spellEnd"/>
+            <w:r>
+              <w:rPr>
+                <w:rFonts w:ascii="Tahoma" w:eastAsia="Times New Roman" w:hAnsi="Tahoma" w:cs="Tahoma"/>
+                <w:color w:val="auto"/>
+                <w:sz w:val="24"/>
+                <w:szCs w:val="24"/>
+                <w:lang w:val="fr-CM"/>
+              </w:rPr>
+              <w:t xml:space="preserve"> (BEPS)</w:t>
             </w:r>
           </w:p>
         </w:tc>

</xml_diff>